<commit_message>
docs: all files reinitiated
</commit_message>
<xml_diff>
--- a/Docs/Индивидуальный итоговый проект.docx
+++ b/Docs/Индивидуальный итоговый проект.docx
@@ -12,6 +12,8 @@
           <w:szCs w:val="28"/>
         </w:rPr>
       </w:pPr>
+      <w:bookmarkStart w:id="0" w:name="_GoBack"/>
+      <w:bookmarkEnd w:id="0"/>
       <w:r>
         <w:rPr>
           <w:rFonts w:cs="Times New Roman"/>
@@ -1490,12 +1492,12 @@
       <w:pPr>
         <w:pStyle w:val="1"/>
       </w:pPr>
-      <w:bookmarkStart w:id="0" w:name="_Toc87036545"/>
+      <w:bookmarkStart w:id="1" w:name="_Toc87036545"/>
       <w:r>
         <w:lastRenderedPageBreak/>
         <w:t>ВВЕДЕНИЕ</w:t>
       </w:r>
-      <w:bookmarkEnd w:id="0"/>
+      <w:bookmarkEnd w:id="1"/>
       <w:r>
         <w:br/>
       </w:r>
@@ -2303,7 +2305,7 @@
       <w:pPr>
         <w:pStyle w:val="1"/>
       </w:pPr>
-      <w:bookmarkStart w:id="1" w:name="_Toc87036546"/>
+      <w:bookmarkStart w:id="2" w:name="_Toc87036546"/>
       <w:r>
         <w:lastRenderedPageBreak/>
         <w:t>Глава 1</w:t>
@@ -2311,13 +2313,13 @@
       <w:r>
         <w:t>. Настройка проекта</w:t>
       </w:r>
-      <w:bookmarkEnd w:id="1"/>
+      <w:bookmarkEnd w:id="2"/>
     </w:p>
     <w:p>
       <w:pPr>
         <w:pStyle w:val="2"/>
       </w:pPr>
-      <w:bookmarkStart w:id="2" w:name="_Toc87036547"/>
+      <w:bookmarkStart w:id="3" w:name="_Toc87036547"/>
       <w:r>
         <w:t>Изучение</w:t>
       </w:r>
@@ -2330,7 +2332,7 @@
         </w:rPr>
         <w:t>Java</w:t>
       </w:r>
-      <w:bookmarkEnd w:id="2"/>
+      <w:bookmarkEnd w:id="3"/>
     </w:p>
     <w:p>
       <w:pPr>
@@ -2546,14 +2548,14 @@
       <w:pPr>
         <w:pStyle w:val="2"/>
       </w:pPr>
-      <w:bookmarkStart w:id="3" w:name="_Toc87036548"/>
+      <w:bookmarkStart w:id="4" w:name="_Toc87036548"/>
       <w:r>
         <w:rPr>
           <w:lang w:val="en-US"/>
         </w:rPr>
         <w:t>IDE</w:t>
       </w:r>
-      <w:bookmarkEnd w:id="3"/>
+      <w:bookmarkEnd w:id="4"/>
     </w:p>
     <w:p>
       <w:pPr>
@@ -2787,8 +2789,19 @@
           <w:sz w:val="27"/>
           <w:szCs w:val="27"/>
         </w:rPr>
-        <w:t>и т.п..</w:t>
-      </w:r>
+        <w:t xml:space="preserve">и </w:t>
+      </w:r>
+      <w:proofErr w:type="gramStart"/>
+      <w:r>
+        <w:rPr>
+          <w:rFonts w:cs="Times New Roman"/>
+          <w:color w:val="000000"/>
+          <w:sz w:val="27"/>
+          <w:szCs w:val="27"/>
+        </w:rPr>
+        <w:t>т.п..</w:t>
+      </w:r>
+      <w:proofErr w:type="gramEnd"/>
     </w:p>
     <w:p>
       <w:pPr>
@@ -3450,8 +3463,8 @@
       <w:pPr>
         <w:pStyle w:val="2"/>
       </w:pPr>
-      <w:bookmarkStart w:id="4" w:name="Java"/>
-      <w:bookmarkStart w:id="5" w:name="_Toc87036549"/>
+      <w:bookmarkStart w:id="5" w:name="Java"/>
+      <w:bookmarkStart w:id="6" w:name="_Toc87036549"/>
       <w:r>
         <w:t xml:space="preserve">Установка </w:t>
       </w:r>
@@ -3464,8 +3477,8 @@
       <w:r>
         <w:t xml:space="preserve"> (рекомендуется)</w:t>
       </w:r>
-      <w:bookmarkEnd w:id="4"/>
       <w:bookmarkEnd w:id="5"/>
+      <w:bookmarkEnd w:id="6"/>
     </w:p>
     <w:p>
       <w:pPr>
@@ -3637,14 +3650,25 @@
         </w:rPr>
         <w:t xml:space="preserve"> 15 </w:t>
       </w:r>
-      <w:r>
-        <w:rPr>
-          <w:rFonts w:cs="Times New Roman"/>
-          <w:color w:val="000000"/>
-          <w:sz w:val="27"/>
-          <w:szCs w:val="27"/>
-        </w:rPr>
-        <w:t xml:space="preserve">т.к она обладает новыми функциями, которые мы собираемся использовать. Вы можете также создать проект с </w:t>
+      <w:proofErr w:type="gramStart"/>
+      <w:r>
+        <w:rPr>
+          <w:rFonts w:cs="Times New Roman"/>
+          <w:color w:val="000000"/>
+          <w:sz w:val="27"/>
+          <w:szCs w:val="27"/>
+        </w:rPr>
+        <w:t>т.к</w:t>
+      </w:r>
+      <w:proofErr w:type="gramEnd"/>
+      <w:r>
+        <w:rPr>
+          <w:rFonts w:cs="Times New Roman"/>
+          <w:color w:val="000000"/>
+          <w:sz w:val="27"/>
+          <w:szCs w:val="27"/>
+        </w:rPr>
+        <w:t xml:space="preserve"> она обладает новыми функциями, которые мы собираемся использовать. Вы можете также создать проект с </w:t>
       </w:r>
       <w:r>
         <w:rPr>
@@ -3793,7 +3817,7 @@
         </w:rPr>
         <w:t xml:space="preserve"> </w:t>
       </w:r>
-      <w:bookmarkStart w:id="6" w:name="_Hlk87017734"/>
+      <w:bookmarkStart w:id="7" w:name="_Hlk87017734"/>
       <w:r>
         <w:rPr>
           <w:rFonts w:cs="Times New Roman"/>
@@ -3980,7 +4004,7 @@
         </w:rPr>
         <w:fldChar w:fldCharType="end"/>
       </w:r>
-      <w:bookmarkEnd w:id="6"/>
+      <w:bookmarkEnd w:id="7"/>
       <w:r>
         <w:rPr>
           <w:rFonts w:cs="Times New Roman"/>
@@ -4217,7 +4241,17 @@
           <w:sz w:val="27"/>
           <w:szCs w:val="27"/>
         </w:rPr>
-        <w:t>Проверить версию можно командой</w:t>
+        <w:t xml:space="preserve">Проверить версию можно </w:t>
+      </w:r>
+      <w:proofErr w:type="gramStart"/>
+      <w:r>
+        <w:rPr>
+          <w:rFonts w:cs="Times New Roman"/>
+          <w:color w:val="000000"/>
+          <w:sz w:val="27"/>
+          <w:szCs w:val="27"/>
+        </w:rPr>
+        <w:t>командой</w:t>
       </w:r>
       <w:r>
         <w:rPr>
@@ -4256,6 +4290,7 @@
         </w:rPr>
         <w:t>java</w:t>
       </w:r>
+      <w:proofErr w:type="gramEnd"/>
       <w:r>
         <w:rPr>
           <w:rFonts w:ascii="Consolas" w:hAnsi="Consolas" w:cs="Times New Roman"/>
@@ -4473,11 +4508,11 @@
       <w:pPr>
         <w:pStyle w:val="2"/>
       </w:pPr>
-      <w:bookmarkStart w:id="7" w:name="_Toc87036550"/>
+      <w:bookmarkStart w:id="8" w:name="_Toc87036550"/>
       <w:r>
         <w:t>Генерация проекта</w:t>
       </w:r>
-      <w:bookmarkEnd w:id="7"/>
+      <w:bookmarkEnd w:id="8"/>
     </w:p>
     <w:p>
       <w:pPr>
@@ -4536,18 +4571,16 @@
         </w:rPr>
         <w:t xml:space="preserve"> для генерации проектов </w:t>
       </w:r>
-      <w:proofErr w:type="spellStart"/>
-      <w:r>
-        <w:rPr>
-          <w:rFonts w:cs="Times New Roman"/>
-          <w:color w:val="000000"/>
-          <w:sz w:val="27"/>
-          <w:szCs w:val="27"/>
-          <w:lang w:val="en-US"/>
-        </w:rPr>
-        <w:t>Libgdx</w:t>
-      </w:r>
-      <w:proofErr w:type="spellEnd"/>
+      <w:r>
+        <w:rPr>
+          <w:rFonts w:cs="Times New Roman"/>
+          <w:color w:val="000000"/>
+          <w:sz w:val="27"/>
+          <w:szCs w:val="27"/>
+          <w:lang w:val="en-US"/>
+        </w:rPr>
+        <w:t>libGDX</w:t>
+      </w:r>
       <w:r>
         <w:rPr>
           <w:rFonts w:cs="Times New Roman"/>
@@ -4729,6 +4762,7 @@
           <w:sz w:val="27"/>
           <w:szCs w:val="27"/>
         </w:rPr>
+        <w:lastRenderedPageBreak/>
         <w:t xml:space="preserve">У Вас спрашивают следующие </w:t>
       </w:r>
       <w:r>
@@ -4773,7 +4807,6 @@
           <w:szCs w:val="27"/>
           <w:lang w:val="en-US"/>
         </w:rPr>
-        <w:lastRenderedPageBreak/>
         <w:t>Name</w:t>
       </w:r>
       <w:r>
@@ -4972,6 +5005,7 @@
         </w:rPr>
         <w:t>username</w:t>
       </w:r>
+      <w:proofErr w:type="gramStart"/>
       <w:r>
         <w:rPr>
           <w:rFonts w:cs="Times New Roman"/>
@@ -5002,6 +5036,7 @@
         <w:t>unoone</w:t>
       </w:r>
       <w:proofErr w:type="spellEnd"/>
+      <w:proofErr w:type="gramEnd"/>
       <w:r>
         <w:rPr>
           <w:rFonts w:cs="Times New Roman"/>
@@ -5649,17 +5684,45 @@
         </w:rPr>
         <w:t xml:space="preserve">в </w:t>
       </w:r>
-      <w:hyperlink r:id="rId20" w:history="1">
-        <w:r>
-          <w:rPr>
-            <w:rStyle w:val="a8"/>
-            <w:rFonts w:cs="Times New Roman"/>
-            <w:sz w:val="27"/>
-            <w:szCs w:val="27"/>
-          </w:rPr>
-          <w:t>документации</w:t>
-        </w:r>
-      </w:hyperlink>
+      <w:bookmarkStart w:id="9" w:name="_Hlk87038263"/>
+      <w:r>
+        <w:fldChar w:fldCharType="begin"/>
+      </w:r>
+      <w:r>
+        <w:instrText xml:space="preserve"> HYPERLINK "https://github.com/libgdx/libgdx/wiki/" </w:instrText>
+      </w:r>
+      <w:r>
+        <w:fldChar w:fldCharType="separate"/>
+      </w:r>
+      <w:r>
+        <w:rPr>
+          <w:rStyle w:val="a8"/>
+          <w:rFonts w:cs="Times New Roman"/>
+          <w:sz w:val="27"/>
+          <w:szCs w:val="27"/>
+        </w:rPr>
+        <w:t>документации</w:t>
+      </w:r>
+      <w:r>
+        <w:rPr>
+          <w:rStyle w:val="a8"/>
+          <w:rFonts w:cs="Times New Roman"/>
+          <w:sz w:val="27"/>
+          <w:szCs w:val="27"/>
+        </w:rPr>
+        <w:fldChar w:fldCharType="end"/>
+      </w:r>
+      <w:bookmarkEnd w:id="9"/>
+      <w:r>
+        <w:rPr>
+          <w:rStyle w:val="af9"/>
+          <w:rFonts w:cs="Times New Roman"/>
+          <w:color w:val="000000"/>
+          <w:sz w:val="27"/>
+          <w:szCs w:val="27"/>
+        </w:rPr>
+        <w:footnoteReference w:id="1"/>
+      </w:r>
       <w:r>
         <w:rPr>
           <w:rFonts w:cs="Times New Roman"/>
@@ -5813,7 +5876,7 @@
                     </pic:cNvPicPr>
                   </pic:nvPicPr>
                   <pic:blipFill>
-                    <a:blip r:embed="rId21">
+                    <a:blip r:embed="rId20">
                       <a:extLst>
                         <a:ext uri="{28A0092B-C50C-407E-A947-70E740481C1C}">
                           <a14:useLocalDpi xmlns:a14="http://schemas.microsoft.com/office/drawing/2010/main" val="0"/>
@@ -5859,11 +5922,11 @@
       <w:pPr>
         <w:pStyle w:val="2"/>
       </w:pPr>
-      <w:bookmarkStart w:id="8" w:name="_Toc87036551"/>
+      <w:bookmarkStart w:id="10" w:name="_Toc87036551"/>
       <w:r>
         <w:t>Импорт проекта</w:t>
       </w:r>
-      <w:bookmarkEnd w:id="8"/>
+      <w:bookmarkEnd w:id="10"/>
       <w:r>
         <w:br/>
       </w:r>
@@ -5892,6 +5955,7 @@
         </w:rPr>
         <w:t xml:space="preserve">Откройте файл </w:t>
       </w:r>
+      <w:proofErr w:type="gramStart"/>
       <w:r>
         <w:rPr>
           <w:rFonts w:cs="Times New Roman"/>
@@ -5923,6 +5987,7 @@
         <w:t>gradle</w:t>
       </w:r>
       <w:proofErr w:type="spellEnd"/>
+      <w:proofErr w:type="gramEnd"/>
       <w:r>
         <w:rPr>
           <w:rFonts w:cs="Times New Roman"/>
@@ -6799,6 +6864,7 @@
         </w:rPr>
         <w:t>‘</w:t>
       </w:r>
+      <w:proofErr w:type="gramStart"/>
       <w:r>
         <w:rPr>
           <w:rFonts w:cs="Times New Roman"/>
@@ -6828,6 +6894,7 @@
         </w:rPr>
         <w:t>exported</w:t>
       </w:r>
+      <w:proofErr w:type="gramEnd"/>
       <w:r>
         <w:rPr>
           <w:rFonts w:cs="Times New Roman"/>
@@ -6980,6 +7047,7 @@
         <w:t xml:space="preserve">=”” </w:t>
       </w:r>
       <w:proofErr w:type="spellStart"/>
+      <w:proofErr w:type="gramStart"/>
       <w:r>
         <w:rPr>
           <w:rFonts w:cs="Times New Roman"/>
@@ -6991,6 +7059,7 @@
         <w:t>android:exported</w:t>
       </w:r>
       <w:proofErr w:type="spellEnd"/>
+      <w:proofErr w:type="gramEnd"/>
       <w:r>
         <w:rPr>
           <w:rFonts w:cs="Times New Roman"/>
@@ -7196,11 +7265,11 @@
       <w:pPr>
         <w:pStyle w:val="2"/>
       </w:pPr>
-      <w:bookmarkStart w:id="9" w:name="_Toc87036552"/>
+      <w:bookmarkStart w:id="11" w:name="_Toc87036552"/>
       <w:r>
         <w:t>Запуск проекта</w:t>
       </w:r>
-      <w:bookmarkEnd w:id="9"/>
+      <w:bookmarkEnd w:id="11"/>
     </w:p>
     <w:p>
       <w:pPr>
@@ -7511,13 +7580,23 @@
         </w:rPr>
         <w:t>команду</w:t>
       </w:r>
-      <w:r>
-        <w:rPr>
-          <w:rFonts w:cs="Times New Roman"/>
-          <w:szCs w:val="28"/>
-          <w:lang w:val="en-US"/>
-        </w:rPr>
-        <w:t>: ./</w:t>
+      <w:proofErr w:type="gramStart"/>
+      <w:r>
+        <w:rPr>
+          <w:rFonts w:cs="Times New Roman"/>
+          <w:szCs w:val="28"/>
+          <w:lang w:val="en-US"/>
+        </w:rPr>
+        <w:t>: .</w:t>
+      </w:r>
+      <w:proofErr w:type="gramEnd"/>
+      <w:r>
+        <w:rPr>
+          <w:rFonts w:cs="Times New Roman"/>
+          <w:szCs w:val="28"/>
+          <w:lang w:val="en-US"/>
+        </w:rPr>
+        <w:t>/</w:t>
       </w:r>
       <w:proofErr w:type="spellStart"/>
       <w:r>
@@ -7733,12 +7812,21 @@
           <w:szCs w:val="28"/>
         </w:rPr>
       </w:pPr>
-      <w:r>
-        <w:rPr>
-          <w:rFonts w:cs="Times New Roman"/>
-          <w:szCs w:val="28"/>
-        </w:rPr>
-        <w:t xml:space="preserve">Убедитесь что в </w:t>
+      <w:proofErr w:type="gramStart"/>
+      <w:r>
+        <w:rPr>
+          <w:rFonts w:cs="Times New Roman"/>
+          <w:szCs w:val="28"/>
+        </w:rPr>
+        <w:t>Убедитесь</w:t>
+      </w:r>
+      <w:proofErr w:type="gramEnd"/>
+      <w:r>
+        <w:rPr>
+          <w:rFonts w:cs="Times New Roman"/>
+          <w:szCs w:val="28"/>
+        </w:rPr>
+        <w:t xml:space="preserve"> что в </w:t>
       </w:r>
       <w:r>
         <w:rPr>
@@ -7856,7 +7944,7 @@
       <w:pPr>
         <w:pStyle w:val="3"/>
       </w:pPr>
-      <w:bookmarkStart w:id="10" w:name="_Toc87036553"/>
+      <w:bookmarkStart w:id="12" w:name="_Toc87036553"/>
       <w:r>
         <w:t>Что делать</w:t>
       </w:r>
@@ -7866,7 +7954,7 @@
       <w:r>
         <w:t xml:space="preserve"> если не удалось запустить проект?</w:t>
       </w:r>
-      <w:bookmarkEnd w:id="10"/>
+      <w:bookmarkEnd w:id="12"/>
     </w:p>
     <w:p>
       <w:pPr>
@@ -7935,6 +8023,7 @@
           <w:szCs w:val="28"/>
         </w:rPr>
       </w:pPr>
+      <w:proofErr w:type="gramStart"/>
       <w:r>
         <w:rPr>
           <w:rFonts w:cs="Times New Roman"/>
@@ -7943,6 +8032,7 @@
         <w:t>./</w:t>
       </w:r>
       <w:proofErr w:type="spellStart"/>
+      <w:proofErr w:type="gramEnd"/>
       <w:r>
         <w:rPr>
           <w:rFonts w:cs="Times New Roman"/>
@@ -8116,11 +8206,11 @@
       <w:pPr>
         <w:pStyle w:val="2"/>
       </w:pPr>
-      <w:bookmarkStart w:id="11" w:name="_Toc87036554"/>
+      <w:bookmarkStart w:id="13" w:name="_Toc87036554"/>
       <w:r>
         <w:t>Итог 1 главы</w:t>
       </w:r>
-      <w:bookmarkEnd w:id="11"/>
+      <w:bookmarkEnd w:id="13"/>
     </w:p>
     <w:p>
       <w:r>
@@ -8160,7 +8250,7 @@
                     </pic:cNvPicPr>
                   </pic:nvPicPr>
                   <pic:blipFill>
-                    <a:blip r:embed="rId22">
+                    <a:blip r:embed="rId21">
                       <a:extLst>
                         <a:ext uri="{28A0092B-C50C-407E-A947-70E740481C1C}">
                           <a14:useLocalDpi xmlns:a14="http://schemas.microsoft.com/office/drawing/2010/main" val="0"/>
@@ -8223,22 +8313,22 @@
       <w:pPr>
         <w:pStyle w:val="1"/>
       </w:pPr>
-      <w:bookmarkStart w:id="12" w:name="_Toc87036555"/>
+      <w:bookmarkStart w:id="14" w:name="_Toc87036555"/>
       <w:r>
         <w:lastRenderedPageBreak/>
         <w:t>Глава 2. Создание базовой версии игры.</w:t>
       </w:r>
-      <w:bookmarkEnd w:id="12"/>
+      <w:bookmarkEnd w:id="14"/>
     </w:p>
     <w:p>
       <w:pPr>
         <w:pStyle w:val="2"/>
       </w:pPr>
-      <w:bookmarkStart w:id="13" w:name="_Toc87036556"/>
+      <w:bookmarkStart w:id="15" w:name="_Toc87036556"/>
       <w:r>
         <w:t>Жизненный цикл игры</w:t>
       </w:r>
-      <w:bookmarkEnd w:id="13"/>
+      <w:bookmarkEnd w:id="15"/>
       <w:r>
         <w:br/>
       </w:r>
@@ -8257,7 +8347,25 @@
           <w:color w:val="000000"/>
           <w:szCs w:val="28"/>
         </w:rPr>
-        <w:t xml:space="preserve">У каждой игры есть свой жизненный цикл. Структура этого цикла зависит от движка, и разработчики должны знать как он проходит. Разумеется, он есть и у </w:t>
+        <w:t xml:space="preserve">У каждой игры есть свой жизненный цикл. Структура этого цикла зависит от движка, и разработчики должны </w:t>
+      </w:r>
+      <w:proofErr w:type="gramStart"/>
+      <w:r>
+        <w:rPr>
+          <w:rFonts w:cs="Times New Roman"/>
+          <w:color w:val="000000"/>
+          <w:szCs w:val="28"/>
+        </w:rPr>
+        <w:t>знать</w:t>
+      </w:r>
+      <w:proofErr w:type="gramEnd"/>
+      <w:r>
+        <w:rPr>
+          <w:rFonts w:cs="Times New Roman"/>
+          <w:color w:val="000000"/>
+          <w:szCs w:val="28"/>
+        </w:rPr>
+        <w:t xml:space="preserve"> как он проходит. Разумеется, он есть и у </w:t>
       </w:r>
       <w:r>
         <w:rPr>
@@ -8462,7 +8570,7 @@
                     </pic:cNvPicPr>
                   </pic:nvPicPr>
                   <pic:blipFill>
-                    <a:blip r:embed="rId23">
+                    <a:blip r:embed="rId22">
                       <a:extLst>
                         <a:ext uri="{28A0092B-C50C-407E-A947-70E740481C1C}">
                           <a14:useLocalDpi xmlns:a14="http://schemas.microsoft.com/office/drawing/2010/main" val="0"/>
@@ -8565,7 +8673,7 @@
                     </pic:cNvPicPr>
                   </pic:nvPicPr>
                   <pic:blipFill>
-                    <a:blip r:embed="rId24">
+                    <a:blip r:embed="rId23">
                       <a:extLst>
                         <a:ext uri="{28A0092B-C50C-407E-A947-70E740481C1C}">
                           <a14:useLocalDpi xmlns:a14="http://schemas.microsoft.com/office/drawing/2010/main" val="0"/>
@@ -8755,7 +8863,7 @@
                     </pic:cNvPicPr>
                   </pic:nvPicPr>
                   <pic:blipFill>
-                    <a:blip r:embed="rId25">
+                    <a:blip r:embed="rId24">
                       <a:extLst>
                         <a:ext uri="{28A0092B-C50C-407E-A947-70E740481C1C}">
                           <a14:useLocalDpi xmlns:a14="http://schemas.microsoft.com/office/drawing/2010/main" val="0"/>
@@ -8825,6 +8933,7 @@
           <w:szCs w:val="28"/>
         </w:rPr>
       </w:pPr>
+      <w:proofErr w:type="gramStart"/>
       <w:r>
         <w:rPr>
           <w:rFonts w:ascii="Consolas" w:hAnsi="Consolas" w:cs="Times New Roman"/>
@@ -8849,7 +8958,16 @@
           <w:color w:val="833C0B" w:themeColor="accent2" w:themeShade="80"/>
           <w:szCs w:val="28"/>
         </w:rPr>
-        <w:t>()</w:t>
+        <w:t>(</w:t>
+      </w:r>
+      <w:proofErr w:type="gramEnd"/>
+      <w:r>
+        <w:rPr>
+          <w:rFonts w:ascii="Consolas" w:hAnsi="Consolas" w:cs="Times New Roman"/>
+          <w:color w:val="833C0B" w:themeColor="accent2" w:themeShade="80"/>
+          <w:szCs w:val="28"/>
+        </w:rPr>
+        <w:t>)</w:t>
       </w:r>
       <w:r>
         <w:rPr>
@@ -8873,31 +8991,7 @@
           <w:color w:val="000000"/>
           <w:szCs w:val="28"/>
         </w:rPr>
-        <w:t>вызывается однократно</w:t>
-      </w:r>
-      <w:r>
-        <w:rPr>
-          <w:rFonts w:cs="Times New Roman"/>
-          <w:color w:val="000000"/>
-          <w:szCs w:val="28"/>
-        </w:rPr>
-        <w:t xml:space="preserve"> после запуска приложения</w:t>
-      </w:r>
-      <w:r>
-        <w:rPr>
-          <w:rFonts w:cs="Times New Roman"/>
-          <w:color w:val="000000"/>
-          <w:szCs w:val="28"/>
-        </w:rPr>
-        <w:t xml:space="preserve">, инициализирует нужные классы, переменные, объекты </w:t>
-      </w:r>
-      <w:r>
-        <w:rPr>
-          <w:rFonts w:cs="Times New Roman"/>
-          <w:color w:val="000000"/>
-          <w:szCs w:val="28"/>
-        </w:rPr>
-        <w:t>для игрового процесса.</w:t>
+        <w:t>вызывается однократно после запуска приложения, инициализирует нужные классы, переменные, объекты для игрового процесса.</w:t>
       </w:r>
     </w:p>
     <w:p>
@@ -8914,6 +9008,7 @@
         </w:rPr>
       </w:pPr>
       <w:proofErr w:type="spellStart"/>
+      <w:proofErr w:type="gramStart"/>
       <w:r>
         <w:rPr>
           <w:rFonts w:ascii="Consolas" w:hAnsi="Consolas" w:cs="Times New Roman"/>
@@ -8929,14 +9024,23 @@
           <w:color w:val="833C0B" w:themeColor="accent2" w:themeShade="80"/>
           <w:szCs w:val="28"/>
         </w:rPr>
-        <w:t>()</w:t>
-      </w:r>
-      <w:r>
-        <w:rPr>
-          <w:rFonts w:cs="Times New Roman"/>
+        <w:t>(</w:t>
+      </w:r>
+      <w:proofErr w:type="gramEnd"/>
+      <w:r>
+        <w:rPr>
+          <w:rFonts w:ascii="Consolas" w:hAnsi="Consolas" w:cs="Times New Roman"/>
           <w:color w:val="833C0B" w:themeColor="accent2" w:themeShade="80"/>
           <w:szCs w:val="28"/>
         </w:rPr>
+        <w:t>)</w:t>
+      </w:r>
+      <w:r>
+        <w:rPr>
+          <w:rFonts w:cs="Times New Roman"/>
+          <w:color w:val="833C0B" w:themeColor="accent2" w:themeShade="80"/>
+          <w:szCs w:val="28"/>
+        </w:rPr>
         <w:t xml:space="preserve"> </w:t>
       </w:r>
       <w:r>
@@ -8953,15 +9057,7 @@
           <w:color w:val="000000"/>
           <w:szCs w:val="28"/>
         </w:rPr>
-        <w:t xml:space="preserve"> вызывается каждый раз, когда происходит отрисовка экрана. Вызывается непрерывно, пока мы не решим, что игра закончена.</w:t>
-      </w:r>
-      <w:r>
-        <w:rPr>
-          <w:rFonts w:cs="Times New Roman"/>
-          <w:color w:val="000000"/>
-          <w:szCs w:val="28"/>
-        </w:rPr>
-        <w:t xml:space="preserve"> </w:t>
+        <w:t xml:space="preserve"> вызывается каждый раз, когда происходит отрисовка экрана. Вызывается непрерывно, пока мы не решим, что игра закончена. </w:t>
       </w:r>
       <w:r>
         <w:rPr>
@@ -9086,7 +9182,25 @@
           <w:color w:val="000000"/>
           <w:szCs w:val="28"/>
         </w:rPr>
-        <w:t>в нем можно полностью продумать каркас своей программы, несмотря на то, что это дольше и сложнее.</w:t>
+        <w:t xml:space="preserve">в нем можно полностью продумать каркас своей </w:t>
+      </w:r>
+      <w:proofErr w:type="gramStart"/>
+      <w:r>
+        <w:rPr>
+          <w:rFonts w:cs="Times New Roman"/>
+          <w:color w:val="000000"/>
+          <w:szCs w:val="28"/>
+        </w:rPr>
+        <w:t>программы, несмотря на то, что</w:t>
+      </w:r>
+      <w:proofErr w:type="gramEnd"/>
+      <w:r>
+        <w:rPr>
+          <w:rFonts w:cs="Times New Roman"/>
+          <w:color w:val="000000"/>
+          <w:szCs w:val="28"/>
+        </w:rPr>
+        <w:t xml:space="preserve"> это дольше и сложнее.</w:t>
       </w:r>
     </w:p>
     <w:p>
@@ -9102,6 +9216,7 @@
           <w:szCs w:val="28"/>
         </w:rPr>
       </w:pPr>
+      <w:proofErr w:type="gramStart"/>
       <w:r>
         <w:rPr>
           <w:rFonts w:ascii="Consolas" w:hAnsi="Consolas" w:cs="Times New Roman"/>
@@ -9117,48 +9232,49 @@
           <w:color w:val="833C0B" w:themeColor="accent2" w:themeShade="80"/>
           <w:szCs w:val="28"/>
         </w:rPr>
-        <w:t>()</w:t>
-      </w:r>
-      <w:r>
-        <w:rPr>
-          <w:rFonts w:cs="Times New Roman"/>
-          <w:color w:val="833C0B" w:themeColor="accent2" w:themeShade="80"/>
-          <w:szCs w:val="28"/>
-        </w:rPr>
-        <w:t xml:space="preserve"> </w:t>
-      </w:r>
-      <w:r>
-        <w:rPr>
-          <w:rFonts w:cs="Times New Roman"/>
-          <w:color w:val="000000"/>
-          <w:szCs w:val="28"/>
-        </w:rPr>
-        <w:t xml:space="preserve">- </w:t>
-      </w:r>
-      <w:r>
-        <w:rPr>
-          <w:rFonts w:cs="Times New Roman"/>
-          <w:color w:val="000000"/>
-          <w:szCs w:val="28"/>
-        </w:rPr>
-        <w:t xml:space="preserve">вызывается при закрытии приложения (после метода </w:t>
-      </w:r>
-      <w:proofErr w:type="spellStart"/>
+        <w:t>(</w:t>
+      </w:r>
+      <w:proofErr w:type="gramEnd"/>
       <w:r>
         <w:rPr>
           <w:rFonts w:ascii="Consolas" w:hAnsi="Consolas" w:cs="Times New Roman"/>
           <w:color w:val="833C0B" w:themeColor="accent2" w:themeShade="80"/>
           <w:szCs w:val="28"/>
         </w:rPr>
-        <w:t>pause</w:t>
-      </w:r>
-      <w:proofErr w:type="spellEnd"/>
+        <w:t>)</w:t>
+      </w:r>
+      <w:r>
+        <w:rPr>
+          <w:rFonts w:cs="Times New Roman"/>
+          <w:color w:val="833C0B" w:themeColor="accent2" w:themeShade="80"/>
+          <w:szCs w:val="28"/>
+        </w:rPr>
+        <w:t xml:space="preserve"> </w:t>
+      </w:r>
+      <w:r>
+        <w:rPr>
+          <w:rFonts w:cs="Times New Roman"/>
+          <w:color w:val="000000"/>
+          <w:szCs w:val="28"/>
+        </w:rPr>
+        <w:t xml:space="preserve">- вызывается при закрытии приложения (после метода </w:t>
+      </w:r>
+      <w:proofErr w:type="spellStart"/>
       <w:r>
         <w:rPr>
           <w:rFonts w:ascii="Consolas" w:hAnsi="Consolas" w:cs="Times New Roman"/>
           <w:color w:val="833C0B" w:themeColor="accent2" w:themeShade="80"/>
           <w:szCs w:val="28"/>
         </w:rPr>
+        <w:t>pause</w:t>
+      </w:r>
+      <w:proofErr w:type="spellEnd"/>
+      <w:r>
+        <w:rPr>
+          <w:rFonts w:ascii="Consolas" w:hAnsi="Consolas" w:cs="Times New Roman"/>
+          <w:color w:val="833C0B" w:themeColor="accent2" w:themeShade="80"/>
+          <w:szCs w:val="28"/>
+        </w:rPr>
         <w:t>()</w:t>
       </w:r>
       <w:r>
@@ -9316,7 +9432,25 @@
           <w:color w:val="000000"/>
           <w:szCs w:val="28"/>
         </w:rPr>
-        <w:t xml:space="preserve"> жизненный цикл не настолько прост, т.к помимо </w:t>
+        <w:t xml:space="preserve"> жизненный цикл не настолько прост, </w:t>
+      </w:r>
+      <w:proofErr w:type="gramStart"/>
+      <w:r>
+        <w:rPr>
+          <w:rFonts w:cs="Times New Roman"/>
+          <w:color w:val="000000"/>
+          <w:szCs w:val="28"/>
+        </w:rPr>
+        <w:t>т.к</w:t>
+      </w:r>
+      <w:proofErr w:type="gramEnd"/>
+      <w:r>
+        <w:rPr>
+          <w:rFonts w:cs="Times New Roman"/>
+          <w:color w:val="000000"/>
+          <w:szCs w:val="28"/>
+        </w:rPr>
+        <w:t xml:space="preserve"> помимо </w:t>
       </w:r>
       <w:r>
         <w:rPr>
@@ -9569,7 +9703,7 @@
                     </pic:cNvPicPr>
                   </pic:nvPicPr>
                   <pic:blipFill>
-                    <a:blip r:embed="rId26">
+                    <a:blip r:embed="rId25">
                       <a:extLst>
                         <a:ext uri="{28A0092B-C50C-407E-A947-70E740481C1C}">
                           <a14:useLocalDpi xmlns:a14="http://schemas.microsoft.com/office/drawing/2010/main" val="0"/>
@@ -9655,6 +9789,7 @@
           <w:szCs w:val="28"/>
         </w:rPr>
       </w:pPr>
+      <w:proofErr w:type="gramStart"/>
       <w:r>
         <w:rPr>
           <w:rFonts w:ascii="Consolas" w:hAnsi="Consolas" w:cs="Times New Roman"/>
@@ -9671,6 +9806,7 @@
         </w:rPr>
         <w:t>(</w:t>
       </w:r>
+      <w:proofErr w:type="gramEnd"/>
       <w:r>
         <w:rPr>
           <w:rFonts w:ascii="Consolas" w:hAnsi="Consolas" w:cs="Times New Roman"/>
@@ -9742,17 +9878,10 @@
           <w:color w:val="000000"/>
           <w:szCs w:val="28"/>
         </w:rPr>
-        <w:t>-</w:t>
-      </w:r>
-      <w:r>
-        <w:rPr>
-          <w:rFonts w:cs="Times New Roman"/>
-          <w:color w:val="000000"/>
-          <w:szCs w:val="28"/>
-        </w:rPr>
-        <w:t xml:space="preserve"> вызывается каждый раз, когда приложение меняет размер и оно не находится в состоянии паузы. Так же данный метод вызывается однажды, сразу после вызова метода </w:t>
+        <w:t xml:space="preserve">- вызывается каждый раз, когда приложение меняет размер и оно не находится в состоянии паузы. Так же данный метод вызывается однажды, сразу после вызова метода </w:t>
       </w:r>
       <w:proofErr w:type="spellStart"/>
+      <w:proofErr w:type="gramStart"/>
       <w:r>
         <w:rPr>
           <w:rFonts w:ascii="Consolas" w:hAnsi="Consolas" w:cs="Times New Roman"/>
@@ -9768,7 +9897,16 @@
           <w:color w:val="833C0B" w:themeColor="accent2" w:themeShade="80"/>
           <w:szCs w:val="28"/>
         </w:rPr>
-        <w:t>()</w:t>
+        <w:t>(</w:t>
+      </w:r>
+      <w:proofErr w:type="gramEnd"/>
+      <w:r>
+        <w:rPr>
+          <w:rFonts w:ascii="Consolas" w:hAnsi="Consolas" w:cs="Times New Roman"/>
+          <w:color w:val="833C0B" w:themeColor="accent2" w:themeShade="80"/>
+          <w:szCs w:val="28"/>
+        </w:rPr>
+        <w:t>)</w:t>
       </w:r>
       <w:r>
         <w:rPr>
@@ -9792,6 +9930,7 @@
           <w:szCs w:val="28"/>
         </w:rPr>
       </w:pPr>
+      <w:proofErr w:type="gramStart"/>
       <w:r>
         <w:rPr>
           <w:rFonts w:ascii="Consolas" w:hAnsi="Consolas" w:cs="Times New Roman"/>
@@ -9807,7 +9946,16 @@
           <w:color w:val="833C0B" w:themeColor="accent2" w:themeShade="80"/>
           <w:szCs w:val="28"/>
         </w:rPr>
-        <w:t xml:space="preserve">() </w:t>
+        <w:t>(</w:t>
+      </w:r>
+      <w:proofErr w:type="gramEnd"/>
+      <w:r>
+        <w:rPr>
+          <w:rFonts w:ascii="Consolas" w:hAnsi="Consolas" w:cs="Times New Roman"/>
+          <w:color w:val="833C0B" w:themeColor="accent2" w:themeShade="80"/>
+          <w:szCs w:val="28"/>
+        </w:rPr>
+        <w:t xml:space="preserve">) </w:t>
       </w:r>
       <w:r>
         <w:rPr>
@@ -9894,6 +10042,7 @@
         <w:t xml:space="preserve">метод вызывается перед вызовом метода </w:t>
       </w:r>
       <w:proofErr w:type="spellStart"/>
+      <w:proofErr w:type="gramStart"/>
       <w:r>
         <w:rPr>
           <w:rFonts w:ascii="Consolas" w:hAnsi="Consolas" w:cs="Times New Roman"/>
@@ -9909,7 +10058,16 @@
           <w:color w:val="833C0B" w:themeColor="accent2" w:themeShade="80"/>
           <w:szCs w:val="28"/>
         </w:rPr>
-        <w:t>()</w:t>
+        <w:t>(</w:t>
+      </w:r>
+      <w:proofErr w:type="gramEnd"/>
+      <w:r>
+        <w:rPr>
+          <w:rFonts w:ascii="Consolas" w:hAnsi="Consolas" w:cs="Times New Roman"/>
+          <w:color w:val="833C0B" w:themeColor="accent2" w:themeShade="80"/>
+          <w:szCs w:val="28"/>
+        </w:rPr>
+        <w:t>)</w:t>
       </w:r>
       <w:r>
         <w:rPr>
@@ -9941,6 +10099,7 @@
           <w:szCs w:val="28"/>
         </w:rPr>
       </w:pPr>
+      <w:proofErr w:type="gramStart"/>
       <w:r>
         <w:rPr>
           <w:rFonts w:ascii="Consolas" w:hAnsi="Consolas" w:cs="Times New Roman"/>
@@ -9956,7 +10115,16 @@
           <w:color w:val="833C0B" w:themeColor="accent2" w:themeShade="80"/>
           <w:szCs w:val="28"/>
         </w:rPr>
-        <w:t xml:space="preserve">() </w:t>
+        <w:t>(</w:t>
+      </w:r>
+      <w:proofErr w:type="gramEnd"/>
+      <w:r>
+        <w:rPr>
+          <w:rFonts w:ascii="Consolas" w:hAnsi="Consolas" w:cs="Times New Roman"/>
+          <w:color w:val="833C0B" w:themeColor="accent2" w:themeShade="80"/>
+          <w:szCs w:val="28"/>
+        </w:rPr>
+        <w:t xml:space="preserve">) </w:t>
       </w:r>
       <w:r>
         <w:rPr>
@@ -9991,8 +10159,6 @@
           <w:szCs w:val="28"/>
         </w:rPr>
       </w:pPr>
-      <w:bookmarkStart w:id="14" w:name="_GoBack"/>
-      <w:bookmarkEnd w:id="14"/>
     </w:p>
     <w:p>
       <w:pPr>
@@ -10082,7 +10248,7 @@
           <w:szCs w:val="27"/>
         </w:rPr>
       </w:pPr>
-      <w:hyperlink r:id="rId27" w:history="1">
+      <w:hyperlink r:id="rId26" w:history="1">
         <w:r>
           <w:rPr>
             <w:rStyle w:val="a8"/>
@@ -10231,7 +10397,7 @@
           <w:szCs w:val="27"/>
         </w:rPr>
       </w:pPr>
-      <w:hyperlink r:id="rId28" w:history="1">
+      <w:hyperlink r:id="rId27" w:history="1">
         <w:r>
           <w:rPr>
             <w:rStyle w:val="a8"/>
@@ -10390,7 +10556,7 @@
           <w:szCs w:val="27"/>
         </w:rPr>
       </w:pPr>
-      <w:hyperlink r:id="rId29" w:history="1">
+      <w:hyperlink r:id="rId28" w:history="1">
         <w:r>
           <w:rPr>
             <w:rStyle w:val="a8"/>
@@ -10438,7 +10604,7 @@
         </w:rPr>
         <w:br/>
       </w:r>
-      <w:hyperlink r:id="rId30" w:history="1">
+      <w:hyperlink r:id="rId29" w:history="1">
         <w:r>
           <w:rPr>
             <w:rStyle w:val="a8"/>
@@ -10585,7 +10751,7 @@
           <w:lang w:val="en-US"/>
         </w:rPr>
       </w:pPr>
-      <w:hyperlink r:id="rId31" w:history="1">
+      <w:hyperlink r:id="rId30" w:history="1">
         <w:r>
           <w:rPr>
             <w:rStyle w:val="a8"/>
@@ -10672,7 +10838,7 @@
           <w:lang w:val="en-US"/>
         </w:rPr>
       </w:pPr>
-      <w:hyperlink r:id="rId32" w:history="1">
+      <w:hyperlink r:id="rId31" w:history="1">
         <w:r>
           <w:rPr>
             <w:rStyle w:val="a8"/>
@@ -10758,7 +10924,7 @@
           <w:szCs w:val="27"/>
         </w:rPr>
       </w:pPr>
-      <w:hyperlink r:id="rId33" w:history="1">
+      <w:hyperlink r:id="rId32" w:history="1">
         <w:r>
           <w:rPr>
             <w:rStyle w:val="a8"/>
@@ -10968,7 +11134,7 @@
         </w:rPr>
         <w:br/>
       </w:r>
-      <w:hyperlink r:id="rId34" w:history="1">
+      <w:hyperlink r:id="rId33" w:history="1">
         <w:r>
           <w:rPr>
             <w:rStyle w:val="a8"/>
@@ -11047,7 +11213,7 @@
         </w:rPr>
         <w:br/>
       </w:r>
-      <w:hyperlink r:id="rId35" w:history="1">
+      <w:hyperlink r:id="rId34" w:history="1">
         <w:r>
           <w:rPr>
             <w:rStyle w:val="a8"/>
@@ -11115,7 +11281,7 @@
         </w:rPr>
         <w:br/>
       </w:r>
-      <w:hyperlink r:id="rId36" w:history="1">
+      <w:hyperlink r:id="rId35" w:history="1">
         <w:r>
           <w:rPr>
             <w:rStyle w:val="a8"/>
@@ -11199,7 +11365,6 @@
         <w:docPartUnique/>
       </w:docPartObj>
     </w:sdtPr>
-    <w:sdtEndPr/>
     <w:sdtContent>
       <w:p>
         <w:pPr>
@@ -11251,6 +11416,39 @@
       </w:pPr>
       <w:r>
         <w:continuationSeparator/>
+      </w:r>
+    </w:p>
+  </w:footnote>
+  <w:footnote w:id="1">
+    <w:p>
+      <w:pPr>
+        <w:pStyle w:val="af7"/>
+        <w:rPr>
+          <w:lang w:val="en-US"/>
+        </w:rPr>
+      </w:pPr>
+      <w:r>
+        <w:rPr>
+          <w:rStyle w:val="af9"/>
+        </w:rPr>
+        <w:footnoteRef/>
+      </w:r>
+      <w:r>
+        <w:t xml:space="preserve"> </w:t>
+      </w:r>
+      <w:hyperlink r:id="rId1" w:history="1">
+        <w:r>
+          <w:rPr>
+            <w:rStyle w:val="a8"/>
+          </w:rPr>
+          <w:t>https://github.com/libgdx/libgdx/wiki/</w:t>
+        </w:r>
+      </w:hyperlink>
+      <w:r>
+        <w:rPr>
+          <w:lang w:val="en-US"/>
+        </w:rPr>
+        <w:t xml:space="preserve"> </w:t>
       </w:r>
     </w:p>
   </w:footnote>
@@ -12970,6 +13168,46 @@
       <w:szCs w:val="24"/>
     </w:rPr>
   </w:style>
+  <w:style w:type="paragraph" w:styleId="af7">
+    <w:name w:val="footnote text"/>
+    <w:basedOn w:val="a"/>
+    <w:link w:val="af8"/>
+    <w:uiPriority w:val="99"/>
+    <w:semiHidden/>
+    <w:unhideWhenUsed/>
+    <w:rsid w:val="00AF75B0"/>
+    <w:pPr>
+      <w:spacing w:after="0" w:line="240" w:lineRule="auto"/>
+    </w:pPr>
+    <w:rPr>
+      <w:sz w:val="20"/>
+      <w:szCs w:val="20"/>
+    </w:rPr>
+  </w:style>
+  <w:style w:type="character" w:customStyle="1" w:styleId="af8">
+    <w:name w:val="Текст сноски Знак"/>
+    <w:basedOn w:val="a0"/>
+    <w:link w:val="af7"/>
+    <w:uiPriority w:val="99"/>
+    <w:semiHidden/>
+    <w:rsid w:val="00AF75B0"/>
+    <w:rPr>
+      <w:rFonts w:ascii="Times New Roman" w:hAnsi="Times New Roman"/>
+      <w:sz w:val="20"/>
+      <w:szCs w:val="20"/>
+    </w:rPr>
+  </w:style>
+  <w:style w:type="character" w:styleId="af9">
+    <w:name w:val="footnote reference"/>
+    <w:basedOn w:val="a0"/>
+    <w:uiPriority w:val="99"/>
+    <w:semiHidden/>
+    <w:unhideWhenUsed/>
+    <w:rsid w:val="00AF75B0"/>
+    <w:rPr>
+      <w:vertAlign w:val="superscript"/>
+    </w:rPr>
+  </w:style>
 </w:styles>
 </file>
 
@@ -13291,7 +13529,7 @@
 </file>
 
 <file path=customXml/itemProps1.xml><?xml version="1.0" encoding="utf-8"?>
-<ds:datastoreItem xmlns:ds="http://schemas.openxmlformats.org/officeDocument/2006/customXml" ds:itemID="{CF0AA0DC-90BC-4228-AD0D-B29C620A502F}">
+<ds:datastoreItem xmlns:ds="http://schemas.openxmlformats.org/officeDocument/2006/customXml" ds:itemID="{1E1FBA49-41BE-4DBF-87EC-CE1E1F3C40E9}">
   <ds:schemaRefs>
     <ds:schemaRef ds:uri="http://schemas.openxmlformats.org/officeDocument/2006/bibliography"/>
   </ds:schemaRefs>

</xml_diff>